<commit_message>
update draft formatted and ordering
</commit_message>
<xml_diff>
--- a/manuscript/Draft05.docx
+++ b/manuscript/Draft05.docx
@@ -396,14 +396,7 @@
           <w:b/>
           <w:bCs/>
         </w:rPr>
-        <w:t>A</w:t>
-      </w:r>
-      <w:r>
-        <w:rPr>
-          <w:b/>
-          <w:bCs/>
-        </w:rPr>
-        <w:t>ffiliations:</w:t>
+        <w:t>Affiliations:</w:t>
       </w:r>
     </w:p>
     <w:p>
@@ -471,9 +464,6 @@
     </w:p>
     <w:p/>
     <w:p>
-      <w:pPr>
-        <w:jc w:val="both"/>
-      </w:pPr>
       <w:r>
         <w:rPr>
           <w:bCs/>
@@ -490,7 +480,13 @@
         <w:t xml:space="preserve"> </w:t>
       </w:r>
       <w:r>
-        <w:t>sp3449@cumc.columbia.edu, jls106@cumc.columbia.edu</w:t>
+        <w:t>sp3449@cumc.columbia.edu,</w:t>
+      </w:r>
+      <w:r>
+        <w:t xml:space="preserve"> </w:t>
+      </w:r>
+      <w:r>
+        <w:t>jls106@cumc.columbia.edu</w:t>
       </w:r>
     </w:p>
     <w:p>

</xml_diff>